<commit_message>
Updated Feb 27.\nAdded SRS Draft 1.0.
</commit_message>
<xml_diff>
--- a/01Requirement/01Docs/SRS Draft v 0.095 第二波定稿.docx
+++ b/01Requirement/01Docs/SRS Draft v 0.095 第二波定稿.docx
@@ -1,6 +1,6 @@
 
 <file path=word/document.xml><?xml version="1.0" encoding="utf-8"?>
-<w:document xmlns:wpc="http://schemas.microsoft.com/office/word/2010/wordprocessingCanvas" xmlns:cx="http://schemas.microsoft.com/office/drawing/2014/chartex" xmlns:cx1="http://schemas.microsoft.com/office/drawing/2015/9/8/chartex" xmlns:cx2="http://schemas.microsoft.com/office/drawing/2015/10/21/chartex" xmlns:cx3="http://schemas.microsoft.com/office/drawing/2016/5/9/chartex" xmlns:cx4="http://schemas.microsoft.com/office/drawing/2016/5/10/chartex" xmlns:cx5="http://schemas.microsoft.com/office/drawing/2016/5/11/chartex" xmlns:mc="http://schemas.openxmlformats.org/markup-compatibility/2006" xmlns:o="urn:schemas-microsoft-com:office:office" xmlns:r="http://schemas.openxmlformats.org/officeDocument/2006/relationships" xmlns:m="http://schemas.openxmlformats.org/officeDocument/2006/math" xmlns:v="urn:schemas-microsoft-com:vml" xmlns:wp14="http://schemas.microsoft.com/office/word/2010/wordprocessingDrawing" xmlns:wp="http://schemas.openxmlformats.org/drawingml/2006/wordprocessingDrawing" xmlns:w10="urn:schemas-microsoft-com:office:word" xmlns:w="http://schemas.openxmlformats.org/wordprocessingml/2006/main" xmlns:w14="http://schemas.microsoft.com/office/word/2010/wordml" xmlns:w15="http://schemas.microsoft.com/office/word/2012/wordml" xmlns:w16se="http://schemas.microsoft.com/office/word/2015/wordml/symex" xmlns:wpg="http://schemas.microsoft.com/office/word/2010/wordprocessingGroup" xmlns:wpi="http://schemas.microsoft.com/office/word/2010/wordprocessingInk" xmlns:wne="http://schemas.microsoft.com/office/word/2006/wordml" xmlns:wps="http://schemas.microsoft.com/office/word/2010/wordprocessingShape" mc:Ignorable="w14 w15 w16se wp14">
+<w:document xmlns:wpc="http://schemas.microsoft.com/office/word/2010/wordprocessingCanvas" xmlns:cx="http://schemas.microsoft.com/office/drawing/2014/chartex" xmlns:mc="http://schemas.openxmlformats.org/markup-compatibility/2006" xmlns:o="urn:schemas-microsoft-com:office:office" xmlns:r="http://schemas.openxmlformats.org/officeDocument/2006/relationships" xmlns:m="http://schemas.openxmlformats.org/officeDocument/2006/math" xmlns:v="urn:schemas-microsoft-com:vml" xmlns:wp14="http://schemas.microsoft.com/office/word/2010/wordprocessingDrawing" xmlns:wp="http://schemas.openxmlformats.org/drawingml/2006/wordprocessingDrawing" xmlns:w10="urn:schemas-microsoft-com:office:word" xmlns:w="http://schemas.openxmlformats.org/wordprocessingml/2006/main" xmlns:w14="http://schemas.microsoft.com/office/word/2010/wordml" xmlns:w15="http://schemas.microsoft.com/office/word/2012/wordml" xmlns:w16se="http://schemas.microsoft.com/office/word/2015/wordml/symex" xmlns:wpg="http://schemas.microsoft.com/office/word/2010/wordprocessingGroup" xmlns:wpi="http://schemas.microsoft.com/office/word/2010/wordprocessingInk" xmlns:wne="http://schemas.microsoft.com/office/word/2006/wordml" xmlns:wps="http://schemas.microsoft.com/office/word/2010/wordprocessingShape" mc:Ignorable="w14 w15 w16se wp14">
   <w:body>
     <w:p>
       <w:pPr>
@@ -17,8 +17,16 @@
         <w:rPr>
           <w:rFonts w:hint="eastAsia"/>
         </w:rPr>
-        <w:t>v0.095</w:t>
-      </w:r>
+        <w:t>v0.09</w:t>
+      </w:r>
+      <w:r>
+        <w:rPr>
+          <w:rFonts w:hint="eastAsia"/>
+        </w:rPr>
+        <w:t>5</w:t>
+      </w:r>
+      <w:bookmarkStart w:id="0" w:name="_GoBack"/>
+      <w:bookmarkEnd w:id="0"/>
     </w:p>
     <w:p>
       <w:pPr>
@@ -105,7 +113,7 @@
     </w:p>
     <w:p>
       <w:pPr>
-        <w:pStyle w:val="a3"/>
+        <w:pStyle w:val="ListParagraph"/>
         <w:numPr>
           <w:ilvl w:val="0"/>
           <w:numId w:val="1"/>
@@ -121,7 +129,7 @@
     </w:p>
     <w:p>
       <w:pPr>
-        <w:pStyle w:val="a3"/>
+        <w:pStyle w:val="ListParagraph"/>
         <w:spacing w:line="360" w:lineRule="auto"/>
       </w:pPr>
       <w:r>
@@ -133,7 +141,7 @@
     </w:p>
     <w:p>
       <w:pPr>
-        <w:pStyle w:val="a3"/>
+        <w:pStyle w:val="ListParagraph"/>
         <w:spacing w:line="360" w:lineRule="auto"/>
       </w:pPr>
       <w:r>
@@ -157,7 +165,7 @@
     </w:p>
     <w:p>
       <w:pPr>
-        <w:pStyle w:val="a3"/>
+        <w:pStyle w:val="ListParagraph"/>
         <w:spacing w:line="360" w:lineRule="auto"/>
       </w:pPr>
       <w:r>
@@ -169,7 +177,7 @@
     </w:p>
     <w:p>
       <w:pPr>
-        <w:pStyle w:val="a3"/>
+        <w:pStyle w:val="ListParagraph"/>
         <w:spacing w:line="360" w:lineRule="auto"/>
       </w:pPr>
       <w:r>
@@ -190,7 +198,7 @@
     </w:p>
     <w:p>
       <w:pPr>
-        <w:pStyle w:val="a3"/>
+        <w:pStyle w:val="ListParagraph"/>
         <w:numPr>
           <w:ilvl w:val="0"/>
           <w:numId w:val="1"/>
@@ -206,7 +214,7 @@
     </w:p>
     <w:p>
       <w:pPr>
-        <w:pStyle w:val="a3"/>
+        <w:pStyle w:val="ListParagraph"/>
         <w:spacing w:line="360" w:lineRule="auto"/>
       </w:pPr>
       <w:r>
@@ -218,7 +226,7 @@
     </w:p>
     <w:p>
       <w:pPr>
-        <w:pStyle w:val="a3"/>
+        <w:pStyle w:val="ListParagraph"/>
         <w:spacing w:line="360" w:lineRule="auto"/>
       </w:pPr>
       <w:r>
@@ -230,7 +238,7 @@
     </w:p>
     <w:p>
       <w:pPr>
-        <w:pStyle w:val="a3"/>
+        <w:pStyle w:val="ListParagraph"/>
         <w:spacing w:line="360" w:lineRule="auto"/>
       </w:pPr>
       <w:r>
@@ -242,7 +250,7 @@
     </w:p>
     <w:p>
       <w:pPr>
-        <w:pStyle w:val="a3"/>
+        <w:pStyle w:val="ListParagraph"/>
         <w:spacing w:line="360" w:lineRule="auto"/>
       </w:pPr>
       <w:r>
@@ -254,7 +262,7 @@
     </w:p>
     <w:p>
       <w:pPr>
-        <w:pStyle w:val="a3"/>
+        <w:pStyle w:val="ListParagraph"/>
         <w:spacing w:line="360" w:lineRule="auto"/>
       </w:pPr>
       <w:r>
@@ -266,7 +274,7 @@
     </w:p>
     <w:p>
       <w:pPr>
-        <w:pStyle w:val="a3"/>
+        <w:pStyle w:val="ListParagraph"/>
         <w:spacing w:line="360" w:lineRule="auto"/>
       </w:pPr>
       <w:r>
@@ -298,13 +306,13 @@
     </w:p>
     <w:p>
       <w:pPr>
-        <w:pStyle w:val="a3"/>
-        <w:spacing w:line="360" w:lineRule="auto"/>
-      </w:pPr>
-    </w:p>
-    <w:p>
-      <w:pPr>
-        <w:pStyle w:val="a3"/>
+        <w:pStyle w:val="ListParagraph"/>
+        <w:spacing w:line="360" w:lineRule="auto"/>
+      </w:pPr>
+    </w:p>
+    <w:p>
+      <w:pPr>
+        <w:pStyle w:val="ListParagraph"/>
         <w:numPr>
           <w:ilvl w:val="0"/>
           <w:numId w:val="2"/>
@@ -320,7 +328,7 @@
     </w:p>
     <w:p>
       <w:pPr>
-        <w:pStyle w:val="a3"/>
+        <w:pStyle w:val="ListParagraph"/>
         <w:spacing w:line="360" w:lineRule="auto"/>
         <w:ind w:left="1140"/>
       </w:pPr>
@@ -333,7 +341,7 @@
     </w:p>
     <w:p>
       <w:pPr>
-        <w:pStyle w:val="a3"/>
+        <w:pStyle w:val="ListParagraph"/>
         <w:spacing w:line="360" w:lineRule="auto"/>
         <w:ind w:left="1140"/>
       </w:pPr>
@@ -341,6 +349,7 @@
         <w:rPr>
           <w:noProof/>
         </w:rPr>
+        <w:lastRenderedPageBreak/>
         <w:drawing>
           <wp:inline distT="0" distB="0" distL="0" distR="0" wp14:anchorId="724797DB" wp14:editId="3F998EF1">
             <wp:extent cx="2379627" cy="1626846"/>
@@ -393,7 +402,7 @@
     </w:p>
     <w:p>
       <w:pPr>
-        <w:pStyle w:val="a3"/>
+        <w:pStyle w:val="ListParagraph"/>
         <w:spacing w:line="360" w:lineRule="auto"/>
         <w:ind w:left="1140"/>
       </w:pPr>
@@ -406,21 +415,21 @@
     </w:p>
     <w:p>
       <w:pPr>
-        <w:pStyle w:val="a3"/>
+        <w:pStyle w:val="ListParagraph"/>
         <w:spacing w:line="360" w:lineRule="auto"/>
         <w:ind w:left="1140"/>
       </w:pPr>
     </w:p>
     <w:p>
       <w:pPr>
-        <w:pStyle w:val="a3"/>
+        <w:pStyle w:val="ListParagraph"/>
         <w:spacing w:line="360" w:lineRule="auto"/>
         <w:ind w:left="1138"/>
       </w:pPr>
     </w:p>
     <w:p>
       <w:pPr>
-        <w:pStyle w:val="a3"/>
+        <w:pStyle w:val="ListParagraph"/>
         <w:spacing w:line="360" w:lineRule="auto"/>
         <w:ind w:left="1138"/>
       </w:pPr>
@@ -546,7 +555,7 @@
     </w:p>
     <w:p>
       <w:pPr>
-        <w:pStyle w:val="a3"/>
+        <w:pStyle w:val="ListParagraph"/>
         <w:numPr>
           <w:ilvl w:val="0"/>
           <w:numId w:val="3"/>
@@ -562,7 +571,7 @@
     </w:p>
     <w:p>
       <w:pPr>
-        <w:pStyle w:val="a3"/>
+        <w:pStyle w:val="ListParagraph"/>
         <w:spacing w:line="360" w:lineRule="auto"/>
         <w:ind w:left="1080"/>
       </w:pPr>
@@ -575,7 +584,7 @@
     </w:p>
     <w:p>
       <w:pPr>
-        <w:pStyle w:val="a3"/>
+        <w:pStyle w:val="ListParagraph"/>
         <w:numPr>
           <w:ilvl w:val="0"/>
           <w:numId w:val="4"/>
@@ -591,7 +600,7 @@
     </w:p>
     <w:p>
       <w:pPr>
-        <w:pStyle w:val="a3"/>
+        <w:pStyle w:val="ListParagraph"/>
         <w:numPr>
           <w:ilvl w:val="0"/>
           <w:numId w:val="13"/>
@@ -608,9 +617,6 @@
     <w:p>
       <w:pPr>
         <w:spacing w:line="360" w:lineRule="auto"/>
-        <w:rPr>
-          <w:rFonts w:hint="eastAsia"/>
-        </w:rPr>
       </w:pPr>
       <w:r>
         <w:rPr>
@@ -655,7 +661,7 @@
     </w:p>
     <w:p>
       <w:pPr>
-        <w:pStyle w:val="a3"/>
+        <w:pStyle w:val="ListParagraph"/>
         <w:spacing w:line="360" w:lineRule="auto"/>
         <w:ind w:left="1800"/>
       </w:pPr>
@@ -678,9 +684,6 @@
     <w:p>
       <w:pPr>
         <w:spacing w:line="360" w:lineRule="auto"/>
-        <w:rPr>
-          <w:rFonts w:hint="eastAsia"/>
-        </w:rPr>
       </w:pPr>
       <w:r>
         <w:rPr>
@@ -726,7 +729,7 @@
     </w:p>
     <w:p>
       <w:pPr>
-        <w:pStyle w:val="a3"/>
+        <w:pStyle w:val="ListParagraph"/>
         <w:numPr>
           <w:ilvl w:val="0"/>
           <w:numId w:val="1"/>
@@ -750,9 +753,6 @@
       <w:pPr>
         <w:spacing w:line="360" w:lineRule="auto"/>
         <w:ind w:left="360"/>
-        <w:rPr>
-          <w:rFonts w:hint="eastAsia"/>
-        </w:rPr>
       </w:pPr>
       <w:r>
         <w:rPr>
@@ -810,7 +810,7 @@
     </w:p>
     <w:p>
       <w:pPr>
-        <w:pStyle w:val="a3"/>
+        <w:pStyle w:val="ListParagraph"/>
         <w:numPr>
           <w:ilvl w:val="0"/>
           <w:numId w:val="4"/>
@@ -826,7 +826,7 @@
     </w:p>
     <w:p>
       <w:pPr>
-        <w:pStyle w:val="a3"/>
+        <w:pStyle w:val="ListParagraph"/>
         <w:spacing w:line="360" w:lineRule="auto"/>
         <w:ind w:left="1800"/>
       </w:pPr>
@@ -834,22 +834,22 @@
         <w:rPr>
           <w:rFonts w:hint="eastAsia"/>
         </w:rPr>
+        <w:lastRenderedPageBreak/>
         <w:t>点进这个模式后，弹出各种病例</w:t>
       </w:r>
     </w:p>
     <w:p>
       <w:pPr>
-        <w:pStyle w:val="a3"/>
+        <w:pStyle w:val="ListParagraph"/>
         <w:spacing w:line="360" w:lineRule="auto"/>
         <w:ind w:left="1800"/>
       </w:pPr>
       <w:r>
         <w:rPr>
-          <w:rFonts w:ascii="宋体" w:hAnsi="宋体"/>
+          <w:rFonts w:ascii="SimSun" w:hAnsi="SimSun"/>
           <w:noProof/>
           <w:sz w:val="24"/>
         </w:rPr>
-        <w:lastRenderedPageBreak/>
         <w:drawing>
           <wp:inline distT="0" distB="0" distL="0" distR="0" wp14:anchorId="7FB6490F" wp14:editId="0F1DD224">
             <wp:extent cx="4573068" cy="3130278"/>
@@ -902,7 +902,7 @@
     </w:p>
     <w:p>
       <w:pPr>
-        <w:pStyle w:val="a3"/>
+        <w:pStyle w:val="ListParagraph"/>
         <w:spacing w:line="360" w:lineRule="auto"/>
         <w:ind w:left="1800"/>
       </w:pPr>
@@ -915,7 +915,7 @@
     </w:p>
     <w:p>
       <w:pPr>
-        <w:pStyle w:val="a3"/>
+        <w:pStyle w:val="ListParagraph"/>
         <w:spacing w:line="360" w:lineRule="auto"/>
         <w:ind w:left="1800"/>
       </w:pPr>
@@ -974,14 +974,12 @@
     <w:p>
       <w:pPr>
         <w:spacing w:line="360" w:lineRule="auto"/>
-        <w:rPr>
-          <w:rFonts w:hint="eastAsia"/>
-        </w:rPr>
       </w:pPr>
       <w:r>
         <w:rPr>
           <w:noProof/>
         </w:rPr>
+        <w:lastRenderedPageBreak/>
         <w:drawing>
           <wp:inline distT="0" distB="0" distL="0" distR="0" wp14:anchorId="23EF47B7" wp14:editId="2D9EFFB6">
             <wp:extent cx="5274310" cy="2121408"/>
@@ -1021,7 +1019,7 @@
     </w:p>
     <w:p>
       <w:pPr>
-        <w:pStyle w:val="a3"/>
+        <w:pStyle w:val="ListParagraph"/>
         <w:numPr>
           <w:ilvl w:val="0"/>
           <w:numId w:val="3"/>
@@ -1033,18 +1031,14 @@
         <w:rPr>
           <w:rFonts w:hint="eastAsia"/>
         </w:rPr>
-        <w:lastRenderedPageBreak/>
         <w:t>账号管理：</w:t>
       </w:r>
     </w:p>
     <w:p>
       <w:pPr>
-        <w:pStyle w:val="a3"/>
+        <w:pStyle w:val="ListParagraph"/>
         <w:spacing w:line="360" w:lineRule="auto"/>
         <w:ind w:left="360"/>
-        <w:rPr>
-          <w:rFonts w:hint="eastAsia"/>
-        </w:rPr>
       </w:pPr>
       <w:r>
         <w:rPr>
@@ -1089,7 +1083,7 @@
     </w:p>
     <w:p>
       <w:pPr>
-        <w:pStyle w:val="a3"/>
+        <w:pStyle w:val="ListParagraph"/>
         <w:numPr>
           <w:ilvl w:val="0"/>
           <w:numId w:val="3"/>
@@ -1106,17 +1100,15 @@
     </w:p>
     <w:p>
       <w:pPr>
-        <w:pStyle w:val="a3"/>
+        <w:pStyle w:val="ListParagraph"/>
         <w:spacing w:line="360" w:lineRule="auto"/>
         <w:ind w:left="360"/>
-        <w:rPr>
-          <w:rFonts w:hint="eastAsia"/>
-        </w:rPr>
       </w:pPr>
       <w:r>
         <w:rPr>
           <w:noProof/>
         </w:rPr>
+        <w:lastRenderedPageBreak/>
         <w:drawing>
           <wp:inline distT="0" distB="0" distL="0" distR="0" wp14:anchorId="11F12A35" wp14:editId="6BECE681">
             <wp:extent cx="5274310" cy="3840480"/>
@@ -1156,7 +1148,7 @@
     </w:p>
     <w:p>
       <w:pPr>
-        <w:pStyle w:val="a3"/>
+        <w:pStyle w:val="ListParagraph"/>
         <w:numPr>
           <w:ilvl w:val="0"/>
           <w:numId w:val="3"/>
@@ -1173,7 +1165,7 @@
     </w:p>
     <w:p>
       <w:pPr>
-        <w:pStyle w:val="a3"/>
+        <w:pStyle w:val="ListParagraph"/>
         <w:numPr>
           <w:ilvl w:val="0"/>
           <w:numId w:val="7"/>
@@ -1189,7 +1181,7 @@
     </w:p>
     <w:p>
       <w:pPr>
-        <w:pStyle w:val="a3"/>
+        <w:pStyle w:val="ListParagraph"/>
         <w:spacing w:line="360" w:lineRule="auto"/>
         <w:ind w:left="1800"/>
       </w:pPr>
@@ -1202,7 +1194,7 @@
     </w:p>
     <w:p>
       <w:pPr>
-        <w:pStyle w:val="a3"/>
+        <w:pStyle w:val="ListParagraph"/>
         <w:spacing w:line="360" w:lineRule="auto"/>
         <w:ind w:left="1800"/>
       </w:pPr>
@@ -1210,7 +1202,6 @@
         <w:rPr>
           <w:noProof/>
         </w:rPr>
-        <w:lastRenderedPageBreak/>
         <w:drawing>
           <wp:inline distT="0" distB="0" distL="0" distR="0">
             <wp:extent cx="4638040" cy="2157730"/>
@@ -1263,7 +1254,7 @@
     </w:p>
     <w:p>
       <w:pPr>
-        <w:pStyle w:val="a3"/>
+        <w:pStyle w:val="ListParagraph"/>
         <w:spacing w:line="360" w:lineRule="auto"/>
         <w:ind w:left="1800"/>
       </w:pPr>
@@ -1271,12 +1262,19 @@
         <w:rPr>
           <w:rFonts w:hint="eastAsia"/>
         </w:rPr>
-        <w:t>单击用户名单元格可以修改用户名，单击权限单元格可以选择权限，只要是改动过，网页tab上显示星号*，和原来一样，就不显星号*。只要是星号，用户按确定时，保存所有改动。取消一按就会上级菜单。用户可以在最下面一行去加新用户，也可以通过选择一行右键删除。不能选择多行，右键菜单只有删除一个按钮。选择一行时，整行单元格高亮。</w:t>
-      </w:r>
-    </w:p>
-    <w:p>
-      <w:pPr>
-        <w:pStyle w:val="a3"/>
+        <w:t>单击用户名单元格可以修改用户名，单击权限单元格可以选择权限，只要是改动过，网页tab上显示星号*，和原来一样，就不显星号*。只要是星号，用户按确定时，保存所有改动。取消一按就会上级菜单。用户可以在最下面一行去加新用户，也可以通过选择一行</w:t>
+      </w:r>
+      <w:r>
+        <w:rPr>
+          <w:rFonts w:hint="eastAsia"/>
+        </w:rPr>
+        <w:lastRenderedPageBreak/>
+        <w:t>右键删除。不能选择多行，右键菜单只有删除一个按钮。选择一行时，整行单元格高亮。</w:t>
+      </w:r>
+    </w:p>
+    <w:p>
+      <w:pPr>
+        <w:pStyle w:val="ListParagraph"/>
         <w:numPr>
           <w:ilvl w:val="0"/>
           <w:numId w:val="7"/>
@@ -1292,7 +1290,7 @@
     </w:p>
     <w:p>
       <w:pPr>
-        <w:pStyle w:val="a3"/>
+        <w:pStyle w:val="ListParagraph"/>
         <w:spacing w:line="360" w:lineRule="auto"/>
         <w:ind w:left="1800"/>
       </w:pPr>
@@ -1305,7 +1303,7 @@
     </w:p>
     <w:p>
       <w:pPr>
-        <w:pStyle w:val="a3"/>
+        <w:pStyle w:val="ListParagraph"/>
         <w:numPr>
           <w:ilvl w:val="0"/>
           <w:numId w:val="8"/>
@@ -1321,7 +1319,7 @@
     </w:p>
     <w:p>
       <w:pPr>
-        <w:pStyle w:val="a3"/>
+        <w:pStyle w:val="ListParagraph"/>
         <w:spacing w:line="360" w:lineRule="auto"/>
         <w:ind w:left="2520"/>
       </w:pPr>
@@ -1334,7 +1332,7 @@
     </w:p>
     <w:p>
       <w:pPr>
-        <w:pStyle w:val="a3"/>
+        <w:pStyle w:val="ListParagraph"/>
         <w:spacing w:line="360" w:lineRule="auto"/>
         <w:ind w:left="2520"/>
       </w:pPr>
@@ -1391,13 +1389,10 @@
       <w:pPr>
         <w:spacing w:line="360" w:lineRule="auto"/>
       </w:pPr>
-      <w:bookmarkStart w:id="0" w:name="_GoBack"/>
-      <w:bookmarkEnd w:id="0"/>
       <w:r>
         <w:rPr>
           <w:noProof/>
         </w:rPr>
-        <w:lastRenderedPageBreak/>
         <w:pict>
           <v:shapetype id="_x0000_t75" coordsize="21600,21600" o:spt="75" o:preferrelative="t" path="m@4@5l@4@11@9@11@9@5xe" filled="f" stroked="f">
             <v:stroke joinstyle="miter"/>
@@ -1418,7 +1413,7 @@
             <v:path o:extrusionok="f" gradientshapeok="t" o:connecttype="rect"/>
             <o:lock v:ext="edit" aspectratio="t"/>
           </v:shapetype>
-          <v:shape id="_x0000_i1025" type="#_x0000_t75" style="width:349.65pt;height:433.75pt">
+          <v:shape id="_x0000_i1025" type="#_x0000_t75" style="width:349.5pt;height:433.5pt">
             <v:imagedata r:id="rId19" o:title="操作器械管理2"/>
           </v:shape>
         </w:pict>
@@ -1426,7 +1421,7 @@
     </w:p>
     <w:p>
       <w:pPr>
-        <w:pStyle w:val="a3"/>
+        <w:pStyle w:val="ListParagraph"/>
         <w:numPr>
           <w:ilvl w:val="0"/>
           <w:numId w:val="8"/>
@@ -1437,6 +1432,7 @@
         <w:rPr>
           <w:rFonts w:hint="eastAsia"/>
         </w:rPr>
+        <w:lastRenderedPageBreak/>
         <w:t>职能学习管理</w:t>
       </w:r>
     </w:p>
@@ -1502,16 +1498,12 @@
     <w:p>
       <w:pPr>
         <w:spacing w:line="360" w:lineRule="auto"/>
-        <w:rPr>
-          <w:rFonts w:hint="eastAsia"/>
-        </w:rPr>
       </w:pPr>
       <w:r>
         <w:rPr>
           <w:rFonts w:hint="eastAsia"/>
           <w:noProof/>
         </w:rPr>
-        <w:lastRenderedPageBreak/>
         <w:drawing>
           <wp:inline distT="0" distB="0" distL="0" distR="0">
             <wp:extent cx="5274310" cy="3730752"/>
@@ -1571,6 +1563,7 @@
           <w:rFonts w:hint="eastAsia"/>
           <w:noProof/>
         </w:rPr>
+        <w:lastRenderedPageBreak/>
         <w:drawing>
           <wp:inline distT="0" distB="0" distL="0" distR="0">
             <wp:extent cx="5274310" cy="3884371"/>
@@ -1624,9 +1617,6 @@
     <w:p>
       <w:pPr>
         <w:spacing w:line="360" w:lineRule="auto"/>
-        <w:rPr>
-          <w:rFonts w:hint="eastAsia"/>
-        </w:rPr>
       </w:pPr>
       <w:r>
         <w:rPr>
@@ -1643,7 +1633,7 @@
     </w:p>
     <w:p>
       <w:pPr>
-        <w:pStyle w:val="a3"/>
+        <w:pStyle w:val="ListParagraph"/>
         <w:numPr>
           <w:ilvl w:val="0"/>
           <w:numId w:val="7"/>
@@ -1654,13 +1644,12 @@
         <w:rPr>
           <w:rFonts w:hint="eastAsia"/>
         </w:rPr>
-        <w:lastRenderedPageBreak/>
         <w:t>角色管理</w:t>
       </w:r>
     </w:p>
     <w:p>
       <w:pPr>
-        <w:pStyle w:val="a3"/>
+        <w:pStyle w:val="ListParagraph"/>
         <w:spacing w:line="360" w:lineRule="auto"/>
         <w:ind w:left="1800"/>
       </w:pPr>
@@ -1673,7 +1662,7 @@
     </w:p>
     <w:p>
       <w:pPr>
-        <w:pStyle w:val="a3"/>
+        <w:pStyle w:val="ListParagraph"/>
         <w:numPr>
           <w:ilvl w:val="0"/>
           <w:numId w:val="7"/>
@@ -1709,7 +1698,7 @@
     </w:p>
     <w:p>
       <w:pPr>
-        <w:pStyle w:val="a3"/>
+        <w:pStyle w:val="ListParagraph"/>
         <w:numPr>
           <w:ilvl w:val="0"/>
           <w:numId w:val="9"/>
@@ -1725,11 +1714,12 @@
     </w:p>
     <w:p>
       <w:pPr>
-        <w:pStyle w:val="a3"/>
+        <w:pStyle w:val="ListParagraph"/>
         <w:spacing w:line="360" w:lineRule="auto"/>
         <w:ind w:left="2220"/>
       </w:pPr>
       <w:r>
+        <w:lastRenderedPageBreak/>
         <w:t>在下图中的搜索框中输入关键字</w:t>
       </w:r>
       <w:r>
@@ -1741,7 +1731,7 @@
     </w:p>
     <w:p>
       <w:pPr>
-        <w:pStyle w:val="a3"/>
+        <w:pStyle w:val="ListParagraph"/>
         <w:numPr>
           <w:ilvl w:val="0"/>
           <w:numId w:val="9"/>
@@ -1754,7 +1744,7 @@
     </w:p>
     <w:p>
       <w:pPr>
-        <w:pStyle w:val="a3"/>
+        <w:pStyle w:val="ListParagraph"/>
         <w:spacing w:line="360" w:lineRule="auto"/>
         <w:ind w:left="2220"/>
       </w:pPr>
@@ -1767,7 +1757,7 @@
     </w:p>
     <w:p>
       <w:pPr>
-        <w:pStyle w:val="a3"/>
+        <w:pStyle w:val="ListParagraph"/>
         <w:numPr>
           <w:ilvl w:val="0"/>
           <w:numId w:val="9"/>
@@ -1780,7 +1770,7 @@
     </w:p>
     <w:p>
       <w:pPr>
-        <w:pStyle w:val="a3"/>
+        <w:pStyle w:val="ListParagraph"/>
         <w:spacing w:line="360" w:lineRule="auto"/>
         <w:ind w:left="2220"/>
       </w:pPr>
@@ -1806,7 +1796,7 @@
     </w:p>
     <w:p>
       <w:pPr>
-        <w:pStyle w:val="a3"/>
+        <w:pStyle w:val="ListParagraph"/>
         <w:numPr>
           <w:ilvl w:val="0"/>
           <w:numId w:val="9"/>
@@ -1819,7 +1809,7 @@
     </w:p>
     <w:p>
       <w:pPr>
-        <w:pStyle w:val="a3"/>
+        <w:pStyle w:val="ListParagraph"/>
         <w:spacing w:line="360" w:lineRule="auto"/>
         <w:ind w:left="2220"/>
       </w:pPr>
@@ -1832,7 +1822,7 @@
     </w:p>
     <w:p>
       <w:pPr>
-        <w:pStyle w:val="a3"/>
+        <w:pStyle w:val="ListParagraph"/>
         <w:spacing w:line="360" w:lineRule="auto"/>
         <w:ind w:left="1800"/>
       </w:pPr>
@@ -1898,7 +1888,7 @@
     </w:p>
     <w:p>
       <w:pPr>
-        <w:pStyle w:val="a3"/>
+        <w:pStyle w:val="ListParagraph"/>
         <w:numPr>
           <w:ilvl w:val="0"/>
           <w:numId w:val="10"/>
@@ -1914,7 +1904,7 @@
     </w:p>
     <w:p>
       <w:pPr>
-        <w:pStyle w:val="a3"/>
+        <w:pStyle w:val="ListParagraph"/>
         <w:numPr>
           <w:ilvl w:val="0"/>
           <w:numId w:val="10"/>
@@ -1960,34 +1950,34 @@
         <w:contextualSpacing/>
         <w:jc w:val="center"/>
         <w:rPr>
-          <w:rFonts w:ascii="宋体" w:hAnsi="宋体"/>
+          <w:rFonts w:ascii="SimSun" w:hAnsi="SimSun"/>
           <w:sz w:val="24"/>
         </w:rPr>
       </w:pPr>
       <w:r>
         <w:rPr>
-          <w:rFonts w:ascii="宋体" w:hAnsi="宋体" w:hint="eastAsia"/>
+          <w:rFonts w:ascii="SimSun" w:hAnsi="SimSun" w:hint="eastAsia"/>
           <w:sz w:val="24"/>
         </w:rPr>
         <w:t>表</w:t>
       </w:r>
       <w:r>
         <w:rPr>
-          <w:rFonts w:ascii="宋体" w:hAnsi="宋体" w:hint="eastAsia"/>
+          <w:rFonts w:ascii="SimSun" w:hAnsi="SimSun" w:hint="eastAsia"/>
           <w:sz w:val="24"/>
         </w:rPr>
         <w:t xml:space="preserve"> </w:t>
       </w:r>
       <w:r>
         <w:rPr>
-          <w:rFonts w:ascii="宋体" w:hAnsi="宋体" w:hint="eastAsia"/>
+          <w:rFonts w:ascii="SimSun" w:hAnsi="SimSun" w:hint="eastAsia"/>
           <w:sz w:val="24"/>
         </w:rPr>
         <w:t>病例管理</w:t>
       </w:r>
       <w:r>
         <w:rPr>
-          <w:rFonts w:ascii="宋体" w:hAnsi="宋体" w:hint="eastAsia"/>
+          <w:rFonts w:ascii="SimSun" w:hAnsi="SimSun" w:hint="eastAsia"/>
           <w:sz w:val="24"/>
         </w:rPr>
         <w:t>记录示例</w:t>
@@ -2035,13 +2025,13 @@
               <w:spacing w:line="360" w:lineRule="auto"/>
               <w:contextualSpacing/>
               <w:rPr>
-                <w:rFonts w:ascii="宋体" w:hAnsi="宋体"/>
+                <w:rFonts w:ascii="SimSun" w:hAnsi="SimSun"/>
                 <w:sz w:val="24"/>
               </w:rPr>
             </w:pPr>
             <w:r>
               <w:rPr>
-                <w:rFonts w:ascii="宋体" w:hAnsi="宋体" w:hint="eastAsia"/>
+                <w:rFonts w:ascii="SimSun" w:hAnsi="SimSun" w:hint="eastAsia"/>
                 <w:sz w:val="24"/>
               </w:rPr>
               <w:t>编号</w:t>
@@ -2070,13 +2060,13 @@
               <w:spacing w:line="360" w:lineRule="auto"/>
               <w:contextualSpacing/>
               <w:rPr>
-                <w:rFonts w:ascii="宋体" w:hAnsi="宋体"/>
+                <w:rFonts w:ascii="SimSun" w:hAnsi="SimSun"/>
                 <w:sz w:val="24"/>
               </w:rPr>
             </w:pPr>
             <w:r>
               <w:rPr>
-                <w:rFonts w:ascii="宋体" w:hAnsi="宋体" w:hint="eastAsia"/>
+                <w:rFonts w:ascii="SimSun" w:hAnsi="SimSun" w:hint="eastAsia"/>
                 <w:sz w:val="24"/>
               </w:rPr>
               <w:t>疾病名称</w:t>
@@ -2105,20 +2095,20 @@
               <w:spacing w:line="360" w:lineRule="auto"/>
               <w:contextualSpacing/>
               <w:rPr>
-                <w:rFonts w:ascii="宋体" w:hAnsi="宋体"/>
+                <w:rFonts w:ascii="SimSun" w:hAnsi="SimSun"/>
                 <w:sz w:val="24"/>
               </w:rPr>
             </w:pPr>
             <w:r>
               <w:rPr>
-                <w:rFonts w:ascii="宋体" w:hAnsi="宋体" w:hint="eastAsia"/>
+                <w:rFonts w:ascii="SimSun" w:hAnsi="SimSun" w:hint="eastAsia"/>
                 <w:sz w:val="24"/>
               </w:rPr>
               <w:t>接诊</w:t>
             </w:r>
             <w:r>
               <w:rPr>
-                <w:rFonts w:ascii="宋体" w:hAnsi="宋体"/>
+                <w:rFonts w:ascii="SimSun" w:hAnsi="SimSun"/>
                 <w:sz w:val="24"/>
               </w:rPr>
               <w:t>A</w:t>
@@ -2147,20 +2137,20 @@
               <w:spacing w:line="360" w:lineRule="auto"/>
               <w:contextualSpacing/>
               <w:rPr>
-                <w:rFonts w:ascii="宋体" w:hAnsi="宋体"/>
+                <w:rFonts w:ascii="SimSun" w:hAnsi="SimSun"/>
                 <w:sz w:val="24"/>
               </w:rPr>
             </w:pPr>
             <w:r>
               <w:rPr>
-                <w:rFonts w:ascii="宋体" w:hAnsi="宋体" w:hint="eastAsia"/>
+                <w:rFonts w:ascii="SimSun" w:hAnsi="SimSun" w:hint="eastAsia"/>
                 <w:sz w:val="24"/>
               </w:rPr>
               <w:t>病例检查</w:t>
             </w:r>
             <w:r>
               <w:rPr>
-                <w:rFonts w:ascii="宋体" w:hAnsi="宋体"/>
+                <w:rFonts w:ascii="SimSun" w:hAnsi="SimSun"/>
                 <w:sz w:val="24"/>
               </w:rPr>
               <w:t>B</w:t>
@@ -2189,20 +2179,20 @@
               <w:spacing w:line="360" w:lineRule="auto"/>
               <w:contextualSpacing/>
               <w:rPr>
-                <w:rFonts w:ascii="宋体" w:hAnsi="宋体"/>
+                <w:rFonts w:ascii="SimSun" w:hAnsi="SimSun"/>
                 <w:sz w:val="24"/>
               </w:rPr>
             </w:pPr>
             <w:r>
               <w:rPr>
-                <w:rFonts w:ascii="宋体" w:hAnsi="宋体" w:hint="eastAsia"/>
+                <w:rFonts w:ascii="SimSun" w:hAnsi="SimSun" w:hint="eastAsia"/>
                 <w:sz w:val="24"/>
               </w:rPr>
               <w:t>诊断结果</w:t>
             </w:r>
             <w:r>
               <w:rPr>
-                <w:rFonts w:ascii="宋体" w:hAnsi="宋体"/>
+                <w:rFonts w:ascii="SimSun" w:hAnsi="SimSun"/>
                 <w:sz w:val="24"/>
               </w:rPr>
               <w:t>C</w:t>
@@ -2231,20 +2221,20 @@
               <w:spacing w:line="360" w:lineRule="auto"/>
               <w:contextualSpacing/>
               <w:rPr>
-                <w:rFonts w:ascii="宋体" w:hAnsi="宋体"/>
+                <w:rFonts w:ascii="SimSun" w:hAnsi="SimSun"/>
                 <w:sz w:val="24"/>
               </w:rPr>
             </w:pPr>
             <w:r>
               <w:rPr>
-                <w:rFonts w:ascii="宋体" w:hAnsi="宋体" w:hint="eastAsia"/>
+                <w:rFonts w:ascii="SimSun" w:hAnsi="SimSun" w:hint="eastAsia"/>
                 <w:sz w:val="24"/>
               </w:rPr>
               <w:t>治疗方案</w:t>
             </w:r>
             <w:r>
               <w:rPr>
-                <w:rFonts w:ascii="宋体" w:hAnsi="宋体"/>
+                <w:rFonts w:ascii="SimSun" w:hAnsi="SimSun"/>
                 <w:sz w:val="24"/>
               </w:rPr>
               <w:t>D</w:t>
@@ -2276,13 +2266,13 @@
               <w:spacing w:line="360" w:lineRule="auto"/>
               <w:contextualSpacing/>
               <w:rPr>
-                <w:rFonts w:ascii="宋体" w:hAnsi="宋体"/>
+                <w:rFonts w:ascii="SimSun" w:hAnsi="SimSun"/>
                 <w:sz w:val="24"/>
               </w:rPr>
             </w:pPr>
             <w:r>
               <w:rPr>
-                <w:rFonts w:ascii="宋体" w:hAnsi="宋体"/>
+                <w:rFonts w:ascii="SimSun" w:hAnsi="SimSun"/>
                 <w:sz w:val="24"/>
               </w:rPr>
               <w:t>1</w:t>
@@ -2312,13 +2302,13 @@
               <w:spacing w:line="360" w:lineRule="auto"/>
               <w:contextualSpacing/>
               <w:rPr>
-                <w:rFonts w:ascii="宋体" w:hAnsi="宋体"/>
+                <w:rFonts w:ascii="SimSun" w:hAnsi="SimSun"/>
                 <w:sz w:val="24"/>
               </w:rPr>
             </w:pPr>
             <w:r>
               <w:rPr>
-                <w:rFonts w:ascii="宋体" w:hAnsi="宋体" w:hint="eastAsia"/>
+                <w:rFonts w:ascii="SimSun" w:hAnsi="SimSun" w:hint="eastAsia"/>
                 <w:sz w:val="24"/>
               </w:rPr>
               <w:t>膀胱结石</w:t>
@@ -2347,28 +2337,28 @@
               <w:spacing w:line="360" w:lineRule="auto"/>
               <w:contextualSpacing/>
               <w:rPr>
-                <w:rFonts w:ascii="宋体" w:hAnsi="宋体"/>
+                <w:rFonts w:ascii="SimSun" w:hAnsi="SimSun"/>
                 <w:sz w:val="24"/>
               </w:rPr>
             </w:pPr>
             <w:r>
               <w:rPr>
-                <w:rFonts w:ascii="宋体" w:hAnsi="宋体" w:hint="eastAsia"/>
+                <w:rFonts w:ascii="SimSun" w:hAnsi="SimSun" w:hint="eastAsia"/>
                 <w:sz w:val="24"/>
               </w:rPr>
               <w:t>文字</w:t>
             </w:r>
             <w:smartTag w:uri="urn:schemas-microsoft-com:office:smarttags" w:element="chsdate">
               <w:smartTagPr>
+                <w:attr w:name="Year" w:val="1899"/>
+                <w:attr w:name="Month" w:val="12"/>
+                <w:attr w:name="Day" w:val="30"/>
+                <w:attr w:name="IsLunarDate" w:val="False"/>
                 <w:attr w:name="IsROCDate" w:val="False"/>
-                <w:attr w:name="IsLunarDate" w:val="False"/>
-                <w:attr w:name="Day" w:val="30"/>
-                <w:attr w:name="Month" w:val="12"/>
-                <w:attr w:name="Year" w:val="1899"/>
               </w:smartTagPr>
               <w:r>
                 <w:rPr>
-                  <w:rFonts w:ascii="宋体" w:hAnsi="宋体"/>
+                  <w:rFonts w:ascii="SimSun" w:hAnsi="SimSun"/>
                   <w:sz w:val="24"/>
                 </w:rPr>
                 <w:t>A.1.1</w:t>
@@ -2376,7 +2366,7 @@
             </w:smartTag>
             <w:r>
               <w:rPr>
-                <w:rFonts w:ascii="宋体" w:hAnsi="宋体" w:hint="eastAsia"/>
+                <w:rFonts w:ascii="SimSun" w:hAnsi="SimSun" w:hint="eastAsia"/>
                 <w:sz w:val="24"/>
               </w:rPr>
               <w:t>：病例的基本情况</w:t>
@@ -2405,27 +2395,27 @@
               <w:spacing w:line="360" w:lineRule="auto"/>
               <w:contextualSpacing/>
               <w:rPr>
-                <w:rFonts w:ascii="宋体" w:hAnsi="宋体"/>
+                <w:rFonts w:ascii="SimSun" w:hAnsi="SimSun"/>
                 <w:sz w:val="24"/>
               </w:rPr>
             </w:pPr>
             <w:r>
               <w:rPr>
-                <w:rFonts w:ascii="宋体" w:hAnsi="宋体" w:hint="eastAsia"/>
+                <w:rFonts w:ascii="SimSun" w:hAnsi="SimSun" w:hint="eastAsia"/>
                 <w:sz w:val="24"/>
               </w:rPr>
               <w:t>文字</w:t>
             </w:r>
             <w:r>
               <w:rPr>
-                <w:rFonts w:ascii="宋体" w:hAnsi="宋体"/>
+                <w:rFonts w:ascii="SimSun" w:hAnsi="SimSun"/>
                 <w:sz w:val="24"/>
               </w:rPr>
               <w:t>B.1.1</w:t>
             </w:r>
             <w:r>
               <w:rPr>
-                <w:rFonts w:ascii="宋体" w:hAnsi="宋体" w:hint="eastAsia"/>
+                <w:rFonts w:ascii="SimSun" w:hAnsi="SimSun" w:hint="eastAsia"/>
                 <w:sz w:val="24"/>
               </w:rPr>
               <w:t>：检查项目及结果</w:t>
@@ -2454,27 +2444,27 @@
               <w:spacing w:line="360" w:lineRule="auto"/>
               <w:contextualSpacing/>
               <w:rPr>
-                <w:rFonts w:ascii="宋体" w:hAnsi="宋体"/>
+                <w:rFonts w:ascii="SimSun" w:hAnsi="SimSun"/>
                 <w:sz w:val="24"/>
               </w:rPr>
             </w:pPr>
             <w:r>
               <w:rPr>
-                <w:rFonts w:ascii="宋体" w:hAnsi="宋体" w:hint="eastAsia"/>
+                <w:rFonts w:ascii="SimSun" w:hAnsi="SimSun" w:hint="eastAsia"/>
                 <w:sz w:val="24"/>
               </w:rPr>
               <w:t>文字</w:t>
             </w:r>
             <w:r>
               <w:rPr>
-                <w:rFonts w:ascii="宋体" w:hAnsi="宋体"/>
+                <w:rFonts w:ascii="SimSun" w:hAnsi="SimSun"/>
                 <w:sz w:val="24"/>
               </w:rPr>
               <w:t>C.1.1</w:t>
             </w:r>
             <w:r>
               <w:rPr>
-                <w:rFonts w:ascii="宋体" w:hAnsi="宋体" w:hint="eastAsia"/>
+                <w:rFonts w:ascii="SimSun" w:hAnsi="SimSun" w:hint="eastAsia"/>
                 <w:sz w:val="24"/>
               </w:rPr>
               <w:t>诊断结果</w:t>
@@ -2503,27 +2493,27 @@
               <w:spacing w:line="360" w:lineRule="auto"/>
               <w:contextualSpacing/>
               <w:rPr>
-                <w:rFonts w:ascii="宋体" w:hAnsi="宋体"/>
+                <w:rFonts w:ascii="SimSun" w:hAnsi="SimSun"/>
                 <w:sz w:val="24"/>
               </w:rPr>
             </w:pPr>
             <w:r>
               <w:rPr>
-                <w:rFonts w:ascii="宋体" w:hAnsi="宋体" w:hint="eastAsia"/>
+                <w:rFonts w:ascii="SimSun" w:hAnsi="SimSun" w:hint="eastAsia"/>
                 <w:sz w:val="24"/>
               </w:rPr>
               <w:t>文字</w:t>
             </w:r>
             <w:r>
               <w:rPr>
-                <w:rFonts w:ascii="宋体" w:hAnsi="宋体"/>
+                <w:rFonts w:ascii="SimSun" w:hAnsi="SimSun"/>
                 <w:sz w:val="24"/>
               </w:rPr>
               <w:t>D.1.1</w:t>
             </w:r>
             <w:r>
               <w:rPr>
-                <w:rFonts w:ascii="宋体" w:hAnsi="宋体" w:hint="eastAsia"/>
+                <w:rFonts w:ascii="SimSun" w:hAnsi="SimSun" w:hint="eastAsia"/>
                 <w:sz w:val="24"/>
               </w:rPr>
               <w:t>治疗方案</w:t>
@@ -2550,7 +2540,7 @@
               <w:spacing w:line="360" w:lineRule="auto"/>
               <w:contextualSpacing/>
               <w:rPr>
-                <w:rFonts w:ascii="宋体" w:hAnsi="宋体"/>
+                <w:rFonts w:ascii="SimSun" w:hAnsi="SimSun"/>
                 <w:sz w:val="24"/>
               </w:rPr>
             </w:pPr>
@@ -2574,7 +2564,7 @@
               <w:spacing w:line="360" w:lineRule="auto"/>
               <w:contextualSpacing/>
               <w:rPr>
-                <w:rFonts w:ascii="宋体" w:hAnsi="宋体"/>
+                <w:rFonts w:ascii="SimSun" w:hAnsi="SimSun"/>
                 <w:sz w:val="24"/>
               </w:rPr>
             </w:pPr>
@@ -2602,28 +2592,28 @@
               <w:spacing w:line="360" w:lineRule="auto"/>
               <w:contextualSpacing/>
               <w:rPr>
-                <w:rFonts w:ascii="宋体" w:hAnsi="宋体"/>
+                <w:rFonts w:ascii="SimSun" w:hAnsi="SimSun"/>
                 <w:sz w:val="24"/>
               </w:rPr>
             </w:pPr>
             <w:r>
               <w:rPr>
-                <w:rFonts w:ascii="宋体" w:hAnsi="宋体" w:hint="eastAsia"/>
+                <w:rFonts w:ascii="SimSun" w:hAnsi="SimSun" w:hint="eastAsia"/>
                 <w:sz w:val="24"/>
               </w:rPr>
               <w:t>照片</w:t>
             </w:r>
             <w:smartTag w:uri="urn:schemas-microsoft-com:office:smarttags" w:element="chsdate">
               <w:smartTagPr>
+                <w:attr w:name="Year" w:val="1899"/>
+                <w:attr w:name="Month" w:val="12"/>
+                <w:attr w:name="Day" w:val="30"/>
+                <w:attr w:name="IsLunarDate" w:val="False"/>
                 <w:attr w:name="IsROCDate" w:val="False"/>
-                <w:attr w:name="IsLunarDate" w:val="False"/>
-                <w:attr w:name="Day" w:val="30"/>
-                <w:attr w:name="Month" w:val="12"/>
-                <w:attr w:name="Year" w:val="1899"/>
               </w:smartTagPr>
               <w:r>
                 <w:rPr>
-                  <w:rFonts w:ascii="宋体" w:hAnsi="宋体"/>
+                  <w:rFonts w:ascii="SimSun" w:hAnsi="SimSun"/>
                   <w:sz w:val="24"/>
                 </w:rPr>
                 <w:t>A.1.1</w:t>
@@ -2631,7 +2621,7 @@
             </w:smartTag>
             <w:r>
               <w:rPr>
-                <w:rFonts w:ascii="宋体" w:hAnsi="宋体" w:hint="eastAsia"/>
+                <w:rFonts w:ascii="SimSun" w:hAnsi="SimSun" w:hint="eastAsia"/>
                 <w:sz w:val="24"/>
               </w:rPr>
               <w:t>：能表现典型临床症状的照片</w:t>
@@ -2660,27 +2650,27 @@
               <w:spacing w:line="360" w:lineRule="auto"/>
               <w:contextualSpacing/>
               <w:rPr>
-                <w:rFonts w:ascii="宋体" w:hAnsi="宋体"/>
+                <w:rFonts w:ascii="SimSun" w:hAnsi="SimSun"/>
                 <w:sz w:val="24"/>
               </w:rPr>
             </w:pPr>
             <w:r>
               <w:rPr>
-                <w:rFonts w:ascii="宋体" w:hAnsi="宋体" w:hint="eastAsia"/>
+                <w:rFonts w:ascii="SimSun" w:hAnsi="SimSun" w:hint="eastAsia"/>
                 <w:sz w:val="24"/>
               </w:rPr>
               <w:t>照片</w:t>
             </w:r>
             <w:r>
               <w:rPr>
-                <w:rFonts w:ascii="宋体" w:hAnsi="宋体"/>
+                <w:rFonts w:ascii="SimSun" w:hAnsi="SimSun"/>
                 <w:sz w:val="24"/>
               </w:rPr>
               <w:t>B.1.1</w:t>
             </w:r>
             <w:r>
               <w:rPr>
-                <w:rFonts w:ascii="宋体" w:hAnsi="宋体" w:hint="eastAsia"/>
+                <w:rFonts w:ascii="SimSun" w:hAnsi="SimSun" w:hint="eastAsia"/>
                 <w:sz w:val="24"/>
               </w:rPr>
               <w:t>：血常规检查结果</w:t>
@@ -2691,28 +2681,27 @@
               <w:spacing w:line="360" w:lineRule="auto"/>
               <w:contextualSpacing/>
               <w:rPr>
-                <w:rFonts w:ascii="宋体" w:hAnsi="宋体"/>
+                <w:rFonts w:ascii="SimSun" w:hAnsi="SimSun"/>
                 <w:sz w:val="24"/>
               </w:rPr>
             </w:pPr>
             <w:r>
               <w:rPr>
-                <w:rFonts w:ascii="宋体" w:hAnsi="宋体" w:hint="eastAsia"/>
-                <w:sz w:val="24"/>
-              </w:rPr>
-              <w:lastRenderedPageBreak/>
+                <w:rFonts w:ascii="SimSun" w:hAnsi="SimSun" w:hint="eastAsia"/>
+                <w:sz w:val="24"/>
+              </w:rPr>
               <w:t>照片</w:t>
             </w:r>
             <w:r>
               <w:rPr>
-                <w:rFonts w:ascii="宋体" w:hAnsi="宋体"/>
+                <w:rFonts w:ascii="SimSun" w:hAnsi="SimSun"/>
                 <w:sz w:val="24"/>
               </w:rPr>
               <w:t>B.1.2</w:t>
             </w:r>
             <w:r>
               <w:rPr>
-                <w:rFonts w:ascii="宋体" w:hAnsi="宋体" w:hint="eastAsia"/>
+                <w:rFonts w:ascii="SimSun" w:hAnsi="SimSun" w:hint="eastAsia"/>
                 <w:sz w:val="24"/>
               </w:rPr>
               <w:t>：血液生化检查结果</w:t>
@@ -2741,7 +2730,7 @@
               <w:spacing w:line="360" w:lineRule="auto"/>
               <w:contextualSpacing/>
               <w:rPr>
-                <w:rFonts w:ascii="宋体" w:hAnsi="宋体"/>
+                <w:rFonts w:ascii="SimSun" w:hAnsi="SimSun"/>
                 <w:sz w:val="24"/>
               </w:rPr>
             </w:pPr>
@@ -2769,7 +2758,7 @@
               <w:spacing w:line="360" w:lineRule="auto"/>
               <w:contextualSpacing/>
               <w:rPr>
-                <w:rFonts w:ascii="宋体" w:hAnsi="宋体"/>
+                <w:rFonts w:ascii="SimSun" w:hAnsi="SimSun"/>
                 <w:sz w:val="24"/>
               </w:rPr>
             </w:pPr>
@@ -2795,7 +2784,7 @@
               <w:spacing w:line="360" w:lineRule="auto"/>
               <w:contextualSpacing/>
               <w:rPr>
-                <w:rFonts w:ascii="宋体" w:hAnsi="宋体"/>
+                <w:rFonts w:ascii="SimSun" w:hAnsi="SimSun"/>
                 <w:sz w:val="24"/>
               </w:rPr>
             </w:pPr>
@@ -2819,7 +2808,7 @@
               <w:spacing w:line="360" w:lineRule="auto"/>
               <w:contextualSpacing/>
               <w:rPr>
-                <w:rFonts w:ascii="宋体" w:hAnsi="宋体"/>
+                <w:rFonts w:ascii="SimSun" w:hAnsi="SimSun"/>
                 <w:sz w:val="24"/>
               </w:rPr>
             </w:pPr>
@@ -2847,7 +2836,7 @@
               <w:spacing w:line="360" w:lineRule="auto"/>
               <w:contextualSpacing/>
               <w:rPr>
-                <w:rFonts w:ascii="宋体" w:hAnsi="宋体"/>
+                <w:rFonts w:ascii="SimSun" w:hAnsi="SimSun"/>
                 <w:sz w:val="24"/>
               </w:rPr>
             </w:pPr>
@@ -2875,7 +2864,7 @@
               <w:spacing w:line="360" w:lineRule="auto"/>
               <w:contextualSpacing/>
               <w:rPr>
-                <w:rFonts w:ascii="宋体" w:hAnsi="宋体"/>
+                <w:rFonts w:ascii="SimSun" w:hAnsi="SimSun"/>
                 <w:sz w:val="24"/>
               </w:rPr>
             </w:pPr>
@@ -2903,7 +2892,7 @@
               <w:spacing w:line="360" w:lineRule="auto"/>
               <w:contextualSpacing/>
               <w:rPr>
-                <w:rFonts w:ascii="宋体" w:hAnsi="宋体"/>
+                <w:rFonts w:ascii="SimSun" w:hAnsi="SimSun"/>
                 <w:sz w:val="24"/>
               </w:rPr>
             </w:pPr>
@@ -2931,34 +2920,34 @@
               <w:spacing w:line="360" w:lineRule="auto"/>
               <w:contextualSpacing/>
               <w:rPr>
-                <w:rFonts w:ascii="宋体" w:hAnsi="宋体"/>
+                <w:rFonts w:ascii="SimSun" w:hAnsi="SimSun"/>
                 <w:sz w:val="24"/>
               </w:rPr>
             </w:pPr>
             <w:r>
               <w:rPr>
-                <w:rFonts w:ascii="宋体" w:hAnsi="宋体" w:hint="eastAsia"/>
+                <w:rFonts w:ascii="SimSun" w:hAnsi="SimSun" w:hint="eastAsia"/>
                 <w:sz w:val="24"/>
               </w:rPr>
               <w:t>视频</w:t>
             </w:r>
             <w:r>
               <w:rPr>
-                <w:rFonts w:ascii="宋体" w:hAnsi="宋体"/>
+                <w:rFonts w:ascii="SimSun" w:hAnsi="SimSun"/>
                 <w:sz w:val="24"/>
               </w:rPr>
               <w:t>D.1.1</w:t>
             </w:r>
             <w:r>
               <w:rPr>
-                <w:rFonts w:ascii="宋体" w:hAnsi="宋体" w:hint="eastAsia"/>
+                <w:rFonts w:ascii="SimSun" w:hAnsi="SimSun" w:hint="eastAsia"/>
                 <w:sz w:val="24"/>
               </w:rPr>
               <w:t>：</w:t>
             </w:r>
             <w:r>
               <w:rPr>
-                <w:rFonts w:ascii="宋体" w:hAnsi="宋体" w:hint="eastAsia"/>
+                <w:rFonts w:ascii="SimSun" w:hAnsi="SimSun" w:hint="eastAsia"/>
                 <w:sz w:val="24"/>
               </w:rPr>
               <w:t>手术</w:t>
@@ -2973,7 +2962,7 @@
         <w:spacing w:line="360" w:lineRule="auto"/>
         <w:contextualSpacing/>
         <w:rPr>
-          <w:rFonts w:ascii="宋体" w:hAnsi="宋体"/>
+          <w:rFonts w:ascii="SimSun" w:hAnsi="SimSun"/>
           <w:sz w:val="24"/>
         </w:rPr>
       </w:pPr>
@@ -2984,7 +2973,7 @@
         <w:spacing w:line="360" w:lineRule="auto"/>
         <w:contextualSpacing/>
         <w:rPr>
-          <w:rFonts w:ascii="宋体" w:hAnsi="宋体"/>
+          <w:rFonts w:ascii="SimSun" w:hAnsi="SimSun"/>
           <w:sz w:val="24"/>
         </w:rPr>
       </w:pPr>
@@ -2995,7 +2984,7 @@
         <w:spacing w:line="360" w:lineRule="auto"/>
         <w:contextualSpacing/>
         <w:rPr>
-          <w:rFonts w:ascii="宋体" w:hAnsi="宋体"/>
+          <w:rFonts w:ascii="SimSun" w:hAnsi="SimSun"/>
           <w:sz w:val="24"/>
         </w:rPr>
       </w:pPr>
@@ -3006,7 +2995,7 @@
         <w:spacing w:line="360" w:lineRule="auto"/>
         <w:contextualSpacing/>
         <w:rPr>
-          <w:rFonts w:ascii="宋体" w:hAnsi="宋体"/>
+          <w:rFonts w:ascii="SimSun" w:hAnsi="SimSun"/>
           <w:sz w:val="24"/>
         </w:rPr>
       </w:pPr>
@@ -3017,7 +3006,7 @@
         <w:spacing w:line="360" w:lineRule="auto"/>
         <w:contextualSpacing/>
         <w:rPr>
-          <w:rFonts w:ascii="宋体" w:hAnsi="宋体"/>
+          <w:rFonts w:ascii="SimSun" w:hAnsi="SimSun"/>
           <w:sz w:val="24"/>
         </w:rPr>
       </w:pPr>
@@ -3028,7 +3017,7 @@
         <w:spacing w:line="360" w:lineRule="auto"/>
         <w:contextualSpacing/>
         <w:rPr>
-          <w:rFonts w:ascii="宋体" w:hAnsi="宋体"/>
+          <w:rFonts w:ascii="SimSun" w:hAnsi="SimSun"/>
           <w:sz w:val="24"/>
         </w:rPr>
       </w:pPr>
@@ -3039,13 +3028,13 @@
         <w:spacing w:line="360" w:lineRule="auto"/>
         <w:contextualSpacing/>
         <w:rPr>
-          <w:rFonts w:ascii="宋体" w:hAnsi="宋体"/>
+          <w:rFonts w:ascii="SimSun" w:hAnsi="SimSun"/>
           <w:sz w:val="24"/>
         </w:rPr>
       </w:pPr>
       <w:r>
         <w:rPr>
-          <w:rFonts w:ascii="宋体" w:hAnsi="宋体" w:hint="eastAsia"/>
+          <w:rFonts w:ascii="SimSun" w:hAnsi="SimSun" w:hint="eastAsia"/>
           <w:sz w:val="24"/>
         </w:rPr>
         <w:t>添加病例的界面示意</w:t>
@@ -3125,12 +3114,13 @@
         <w:rPr>
           <w:rFonts w:hint="eastAsia"/>
         </w:rPr>
+        <w:lastRenderedPageBreak/>
         <w:t>备注：</w:t>
       </w:r>
     </w:p>
     <w:p>
       <w:pPr>
-        <w:pStyle w:val="a3"/>
+        <w:pStyle w:val="ListParagraph"/>
         <w:numPr>
           <w:ilvl w:val="0"/>
           <w:numId w:val="11"/>
@@ -3146,7 +3136,7 @@
     </w:p>
     <w:p>
       <w:pPr>
-        <w:pStyle w:val="a3"/>
+        <w:pStyle w:val="ListParagraph"/>
         <w:numPr>
           <w:ilvl w:val="0"/>
           <w:numId w:val="11"/>
@@ -3157,13 +3147,12 @@
         <w:rPr>
           <w:rFonts w:hint="eastAsia"/>
         </w:rPr>
-        <w:lastRenderedPageBreak/>
         <w:t>重置按钮重置所有左边tab标签下的文字内容，图片和视频。</w:t>
       </w:r>
     </w:p>
     <w:p>
       <w:pPr>
-        <w:pStyle w:val="a3"/>
+        <w:pStyle w:val="ListParagraph"/>
         <w:numPr>
           <w:ilvl w:val="0"/>
           <w:numId w:val="11"/>
@@ -3179,7 +3168,7 @@
     </w:p>
     <w:p>
       <w:pPr>
-        <w:pStyle w:val="a3"/>
+        <w:pStyle w:val="ListParagraph"/>
         <w:numPr>
           <w:ilvl w:val="0"/>
           <w:numId w:val="11"/>
@@ -3195,7 +3184,7 @@
     </w:p>
     <w:p>
       <w:pPr>
-        <w:pStyle w:val="a3"/>
+        <w:pStyle w:val="ListParagraph"/>
         <w:numPr>
           <w:ilvl w:val="0"/>
           <w:numId w:val="11"/>
@@ -3211,7 +3200,7 @@
     </w:p>
     <w:p>
       <w:pPr>
-        <w:pStyle w:val="a3"/>
+        <w:pStyle w:val="ListParagraph"/>
         <w:numPr>
           <w:ilvl w:val="0"/>
           <w:numId w:val="11"/>
@@ -3246,6 +3235,7 @@
         <w:rPr>
           <w:noProof/>
         </w:rPr>
+        <w:lastRenderedPageBreak/>
         <w:drawing>
           <wp:inline distT="0" distB="0" distL="0" distR="0" wp14:anchorId="76C37344" wp14:editId="4329DC42">
             <wp:extent cx="5029200" cy="4070972"/>
@@ -3310,7 +3300,7 @@
     </w:p>
     <w:p>
       <w:pPr>
-        <w:pStyle w:val="a3"/>
+        <w:pStyle w:val="ListParagraph"/>
         <w:numPr>
           <w:ilvl w:val="0"/>
           <w:numId w:val="12"/>
@@ -3326,7 +3316,7 @@
     </w:p>
     <w:p>
       <w:pPr>
-        <w:pStyle w:val="a3"/>
+        <w:pStyle w:val="ListParagraph"/>
         <w:numPr>
           <w:ilvl w:val="0"/>
           <w:numId w:val="12"/>
@@ -3362,13 +3352,6 @@
       <w:pPr>
         <w:spacing w:line="360" w:lineRule="auto"/>
         <w:contextualSpacing/>
-      </w:pPr>
-    </w:p>
-    <w:p>
-      <w:pPr>
-        <w:pStyle w:val="a3"/>
-        <w:spacing w:line="360" w:lineRule="auto"/>
-        <w:ind w:left="1800"/>
       </w:pPr>
     </w:p>
     <w:p>
@@ -3394,7 +3377,7 @@
 </file>
 
 <file path=word/endnotes.xml><?xml version="1.0" encoding="utf-8"?>
-<w:endnotes xmlns:wpc="http://schemas.microsoft.com/office/word/2010/wordprocessingCanvas" xmlns:cx="http://schemas.microsoft.com/office/drawing/2014/chartex" xmlns:cx1="http://schemas.microsoft.com/office/drawing/2015/9/8/chartex" xmlns:cx2="http://schemas.microsoft.com/office/drawing/2015/10/21/chartex" xmlns:cx3="http://schemas.microsoft.com/office/drawing/2016/5/9/chartex" xmlns:cx4="http://schemas.microsoft.com/office/drawing/2016/5/10/chartex" xmlns:cx5="http://schemas.microsoft.com/office/drawing/2016/5/11/chartex" xmlns:mc="http://schemas.openxmlformats.org/markup-compatibility/2006" xmlns:o="urn:schemas-microsoft-com:office:office" xmlns:r="http://schemas.openxmlformats.org/officeDocument/2006/relationships" xmlns:m="http://schemas.openxmlformats.org/officeDocument/2006/math" xmlns:v="urn:schemas-microsoft-com:vml" xmlns:wp14="http://schemas.microsoft.com/office/word/2010/wordprocessingDrawing" xmlns:wp="http://schemas.openxmlformats.org/drawingml/2006/wordprocessingDrawing" xmlns:w10="urn:schemas-microsoft-com:office:word" xmlns:w="http://schemas.openxmlformats.org/wordprocessingml/2006/main" xmlns:w14="http://schemas.microsoft.com/office/word/2010/wordml" xmlns:w15="http://schemas.microsoft.com/office/word/2012/wordml" xmlns:w16se="http://schemas.microsoft.com/office/word/2015/wordml/symex" xmlns:wpg="http://schemas.microsoft.com/office/word/2010/wordprocessingGroup" xmlns:wpi="http://schemas.microsoft.com/office/word/2010/wordprocessingInk" xmlns:wne="http://schemas.microsoft.com/office/word/2006/wordml" xmlns:wps="http://schemas.microsoft.com/office/word/2010/wordprocessingShape" mc:Ignorable="w14 w15 w16se wp14">
+<w:endnotes xmlns:wpc="http://schemas.microsoft.com/office/word/2010/wordprocessingCanvas" xmlns:cx="http://schemas.microsoft.com/office/drawing/2014/chartex" xmlns:mc="http://schemas.openxmlformats.org/markup-compatibility/2006" xmlns:o="urn:schemas-microsoft-com:office:office" xmlns:r="http://schemas.openxmlformats.org/officeDocument/2006/relationships" xmlns:m="http://schemas.openxmlformats.org/officeDocument/2006/math" xmlns:v="urn:schemas-microsoft-com:vml" xmlns:wp14="http://schemas.microsoft.com/office/word/2010/wordprocessingDrawing" xmlns:wp="http://schemas.openxmlformats.org/drawingml/2006/wordprocessingDrawing" xmlns:w10="urn:schemas-microsoft-com:office:word" xmlns:w="http://schemas.openxmlformats.org/wordprocessingml/2006/main" xmlns:w14="http://schemas.microsoft.com/office/word/2010/wordml" xmlns:w15="http://schemas.microsoft.com/office/word/2012/wordml" xmlns:w16se="http://schemas.microsoft.com/office/word/2015/wordml/symex" xmlns:wpg="http://schemas.microsoft.com/office/word/2010/wordprocessingGroup" xmlns:wpi="http://schemas.microsoft.com/office/word/2010/wordprocessingInk" xmlns:wne="http://schemas.microsoft.com/office/word/2006/wordml" xmlns:wps="http://schemas.microsoft.com/office/word/2010/wordprocessingShape" mc:Ignorable="w14 w15 w16se wp14">
   <w:endnote w:type="separator" w:id="-1">
     <w:p>
       <w:pPr>
@@ -3419,7 +3402,7 @@
 </file>
 
 <file path=word/footnotes.xml><?xml version="1.0" encoding="utf-8"?>
-<w:footnotes xmlns:wpc="http://schemas.microsoft.com/office/word/2010/wordprocessingCanvas" xmlns:cx="http://schemas.microsoft.com/office/drawing/2014/chartex" xmlns:cx1="http://schemas.microsoft.com/office/drawing/2015/9/8/chartex" xmlns:cx2="http://schemas.microsoft.com/office/drawing/2015/10/21/chartex" xmlns:cx3="http://schemas.microsoft.com/office/drawing/2016/5/9/chartex" xmlns:cx4="http://schemas.microsoft.com/office/drawing/2016/5/10/chartex" xmlns:cx5="http://schemas.microsoft.com/office/drawing/2016/5/11/chartex" xmlns:mc="http://schemas.openxmlformats.org/markup-compatibility/2006" xmlns:o="urn:schemas-microsoft-com:office:office" xmlns:r="http://schemas.openxmlformats.org/officeDocument/2006/relationships" xmlns:m="http://schemas.openxmlformats.org/officeDocument/2006/math" xmlns:v="urn:schemas-microsoft-com:vml" xmlns:wp14="http://schemas.microsoft.com/office/word/2010/wordprocessingDrawing" xmlns:wp="http://schemas.openxmlformats.org/drawingml/2006/wordprocessingDrawing" xmlns:w10="urn:schemas-microsoft-com:office:word" xmlns:w="http://schemas.openxmlformats.org/wordprocessingml/2006/main" xmlns:w14="http://schemas.microsoft.com/office/word/2010/wordml" xmlns:w15="http://schemas.microsoft.com/office/word/2012/wordml" xmlns:w16se="http://schemas.microsoft.com/office/word/2015/wordml/symex" xmlns:wpg="http://schemas.microsoft.com/office/word/2010/wordprocessingGroup" xmlns:wpi="http://schemas.microsoft.com/office/word/2010/wordprocessingInk" xmlns:wne="http://schemas.microsoft.com/office/word/2006/wordml" xmlns:wps="http://schemas.microsoft.com/office/word/2010/wordprocessingShape" mc:Ignorable="w14 w15 w16se wp14">
+<w:footnotes xmlns:wpc="http://schemas.microsoft.com/office/word/2010/wordprocessingCanvas" xmlns:cx="http://schemas.microsoft.com/office/drawing/2014/chartex" xmlns:mc="http://schemas.openxmlformats.org/markup-compatibility/2006" xmlns:o="urn:schemas-microsoft-com:office:office" xmlns:r="http://schemas.openxmlformats.org/officeDocument/2006/relationships" xmlns:m="http://schemas.openxmlformats.org/officeDocument/2006/math" xmlns:v="urn:schemas-microsoft-com:vml" xmlns:wp14="http://schemas.microsoft.com/office/word/2010/wordprocessingDrawing" xmlns:wp="http://schemas.openxmlformats.org/drawingml/2006/wordprocessingDrawing" xmlns:w10="urn:schemas-microsoft-com:office:word" xmlns:w="http://schemas.openxmlformats.org/wordprocessingml/2006/main" xmlns:w14="http://schemas.microsoft.com/office/word/2010/wordml" xmlns:w15="http://schemas.microsoft.com/office/word/2012/wordml" xmlns:w16se="http://schemas.microsoft.com/office/word/2015/wordml/symex" xmlns:wpg="http://schemas.microsoft.com/office/word/2010/wordprocessingGroup" xmlns:wpi="http://schemas.microsoft.com/office/word/2010/wordprocessingInk" xmlns:wne="http://schemas.microsoft.com/office/word/2006/wordml" xmlns:wps="http://schemas.microsoft.com/office/word/2010/wordprocessingShape" mc:Ignorable="w14 w15 w16se wp14">
   <w:footnote w:type="separator" w:id="-1">
     <w:p>
       <w:pPr>
@@ -3444,7 +3427,7 @@
 </file>
 
 <file path=word/numbering.xml><?xml version="1.0" encoding="utf-8"?>
-<w:numbering xmlns:wpc="http://schemas.microsoft.com/office/word/2010/wordprocessingCanvas" xmlns:cx="http://schemas.microsoft.com/office/drawing/2014/chartex" xmlns:cx1="http://schemas.microsoft.com/office/drawing/2015/9/8/chartex" xmlns:cx2="http://schemas.microsoft.com/office/drawing/2015/10/21/chartex" xmlns:cx3="http://schemas.microsoft.com/office/drawing/2016/5/9/chartex" xmlns:cx4="http://schemas.microsoft.com/office/drawing/2016/5/10/chartex" xmlns:cx5="http://schemas.microsoft.com/office/drawing/2016/5/11/chartex" xmlns:mc="http://schemas.openxmlformats.org/markup-compatibility/2006" xmlns:o="urn:schemas-microsoft-com:office:office" xmlns:r="http://schemas.openxmlformats.org/officeDocument/2006/relationships" xmlns:m="http://schemas.openxmlformats.org/officeDocument/2006/math" xmlns:v="urn:schemas-microsoft-com:vml" xmlns:wp14="http://schemas.microsoft.com/office/word/2010/wordprocessingDrawing" xmlns:wp="http://schemas.openxmlformats.org/drawingml/2006/wordprocessingDrawing" xmlns:w10="urn:schemas-microsoft-com:office:word" xmlns:w="http://schemas.openxmlformats.org/wordprocessingml/2006/main" xmlns:w14="http://schemas.microsoft.com/office/word/2010/wordml" xmlns:w15="http://schemas.microsoft.com/office/word/2012/wordml" xmlns:w16se="http://schemas.microsoft.com/office/word/2015/wordml/symex" xmlns:wpg="http://schemas.microsoft.com/office/word/2010/wordprocessingGroup" xmlns:wpi="http://schemas.microsoft.com/office/word/2010/wordprocessingInk" xmlns:wne="http://schemas.microsoft.com/office/word/2006/wordml" xmlns:wps="http://schemas.microsoft.com/office/word/2010/wordprocessingShape" mc:Ignorable="w14 w15 w16se wp14">
+<w:numbering xmlns:wpc="http://schemas.microsoft.com/office/word/2010/wordprocessingCanvas" xmlns:cx="http://schemas.microsoft.com/office/drawing/2014/chartex" xmlns:mc="http://schemas.openxmlformats.org/markup-compatibility/2006" xmlns:o="urn:schemas-microsoft-com:office:office" xmlns:r="http://schemas.openxmlformats.org/officeDocument/2006/relationships" xmlns:m="http://schemas.openxmlformats.org/officeDocument/2006/math" xmlns:v="urn:schemas-microsoft-com:vml" xmlns:wp14="http://schemas.microsoft.com/office/word/2010/wordprocessingDrawing" xmlns:wp="http://schemas.openxmlformats.org/drawingml/2006/wordprocessingDrawing" xmlns:w10="urn:schemas-microsoft-com:office:word" xmlns:w="http://schemas.openxmlformats.org/wordprocessingml/2006/main" xmlns:w14="http://schemas.microsoft.com/office/word/2010/wordml" xmlns:w15="http://schemas.microsoft.com/office/word/2012/wordml" xmlns:w16se="http://schemas.microsoft.com/office/word/2015/wordml/symex" xmlns:wpg="http://schemas.microsoft.com/office/word/2010/wordprocessingGroup" xmlns:wpi="http://schemas.microsoft.com/office/word/2010/wordprocessingInk" xmlns:wne="http://schemas.microsoft.com/office/word/2006/wordml" xmlns:wps="http://schemas.microsoft.com/office/word/2010/wordprocessingShape" mc:Ignorable="w14 w15 w16se wp14">
   <w:abstractNum w:abstractNumId="0" w15:restartNumberingAfterBreak="0">
     <w:nsid w:val="0A7A1CA4"/>
     <w:multiLevelType w:val="hybridMultilevel"/>
@@ -4169,14 +4152,14 @@
   <w:abstractNum w:abstractNumId="8" w15:restartNumberingAfterBreak="0">
     <w:nsid w:val="68E4486B"/>
     <w:multiLevelType w:val="hybridMultilevel"/>
-    <w:tmpl w:val="D3561012"/>
+    <w:tmpl w:val="08AC2BE0"/>
     <w:lvl w:ilvl="0" w:tplc="04090019">
       <w:start w:val="1"/>
       <w:numFmt w:val="lowerLetter"/>
       <w:lvlText w:val="%1."/>
       <w:lvlJc w:val="left"/>
       <w:pPr>
-        <w:ind w:left="1800" w:hanging="360"/>
+        <w:ind w:left="360" w:hanging="360"/>
       </w:pPr>
     </w:lvl>
     <w:lvl w:ilvl="1" w:tplc="04090019" w:tentative="1">
@@ -4682,7 +4665,7 @@
     </w:rPrDefault>
     <w:pPrDefault/>
   </w:docDefaults>
-  <w:latentStyles w:defLockedState="0" w:defUIPriority="99" w:defSemiHidden="0" w:defUnhideWhenUsed="0" w:defQFormat="0" w:count="374">
+  <w:latentStyles w:defLockedState="0" w:defUIPriority="99" w:defSemiHidden="0" w:defUnhideWhenUsed="0" w:defQFormat="0" w:count="371">
     <w:lsdException w:name="Normal" w:uiPriority="0" w:qFormat="1"/>
     <w:lsdException w:name="heading 1" w:uiPriority="9" w:qFormat="1"/>
     <w:lsdException w:name="heading 2" w:semiHidden="1" w:uiPriority="9" w:unhideWhenUsed="1" w:qFormat="1"/>
@@ -4788,6 +4771,7 @@
     <w:lsdException w:name="HTML Sample" w:semiHidden="1" w:unhideWhenUsed="1"/>
     <w:lsdException w:name="HTML Typewriter" w:semiHidden="1" w:unhideWhenUsed="1"/>
     <w:lsdException w:name="HTML Variable" w:semiHidden="1" w:unhideWhenUsed="1"/>
+    <w:lsdException w:name="Normal Table" w:semiHidden="1" w:unhideWhenUsed="1"/>
     <w:lsdException w:name="annotation subject" w:semiHidden="1" w:unhideWhenUsed="1"/>
     <w:lsdException w:name="No List" w:semiHidden="1" w:unhideWhenUsed="1"/>
     <w:lsdException w:name="Outline List 1" w:semiHidden="1" w:unhideWhenUsed="1"/>
@@ -4832,6 +4816,7 @@
     <w:lsdException w:name="Table Professional" w:semiHidden="1" w:unhideWhenUsed="1"/>
     <w:lsdException w:name="Table Subtle 1" w:semiHidden="1" w:unhideWhenUsed="1"/>
     <w:lsdException w:name="Table Subtle 2" w:semiHidden="1" w:unhideWhenUsed="1"/>
+    <w:lsdException w:name="Table Web 1" w:semiHidden="1" w:unhideWhenUsed="1"/>
     <w:lsdException w:name="Table Web 2" w:semiHidden="1" w:unhideWhenUsed="1"/>
     <w:lsdException w:name="Table Web 3" w:semiHidden="1" w:unhideWhenUsed="1"/>
     <w:lsdException w:name="Balloon Text" w:semiHidden="1" w:unhideWhenUsed="1"/>
@@ -5052,11 +5037,8 @@
     <w:lsdException w:name="List Table 5 Dark Accent 6" w:uiPriority="50"/>
     <w:lsdException w:name="List Table 6 Colorful Accent 6" w:uiPriority="51"/>
     <w:lsdException w:name="List Table 7 Colorful Accent 6" w:uiPriority="52"/>
-    <w:lsdException w:name="Mention" w:semiHidden="1" w:unhideWhenUsed="1"/>
-    <w:lsdException w:name="Smart Hyperlink" w:semiHidden="1" w:unhideWhenUsed="1"/>
-    <w:lsdException w:name="Hashtag" w:semiHidden="1" w:unhideWhenUsed="1"/>
   </w:latentStyles>
-  <w:style w:type="paragraph" w:default="1" w:styleId="a">
+  <w:style w:type="paragraph" w:default="1" w:styleId="Normal">
     <w:name w:val="Normal"/>
     <w:qFormat/>
     <w:rsid w:val="00581B4C"/>
@@ -5068,13 +5050,13 @@
       <w:sz w:val="22"/>
     </w:rPr>
   </w:style>
-  <w:style w:type="character" w:default="1" w:styleId="a0">
+  <w:style w:type="character" w:default="1" w:styleId="DefaultParagraphFont">
     <w:name w:val="Default Paragraph Font"/>
     <w:uiPriority w:val="1"/>
     <w:semiHidden/>
     <w:unhideWhenUsed/>
   </w:style>
-  <w:style w:type="table" w:default="1" w:styleId="a1">
+  <w:style w:type="table" w:default="1" w:styleId="TableNormal">
     <w:name w:val="Normal Table"/>
     <w:uiPriority w:val="99"/>
     <w:semiHidden/>
@@ -5089,15 +5071,15 @@
       </w:tblCellMar>
     </w:tblPr>
   </w:style>
-  <w:style w:type="numbering" w:default="1" w:styleId="a2">
+  <w:style w:type="numbering" w:default="1" w:styleId="NoList">
     <w:name w:val="No List"/>
     <w:uiPriority w:val="99"/>
     <w:semiHidden/>
     <w:unhideWhenUsed/>
   </w:style>
-  <w:style w:type="paragraph" w:styleId="a3">
+  <w:style w:type="paragraph" w:styleId="ListParagraph">
     <w:name w:val="List Paragraph"/>
-    <w:basedOn w:val="a"/>
+    <w:basedOn w:val="Normal"/>
     <w:uiPriority w:val="34"/>
     <w:qFormat/>
     <w:rsid w:val="002A3BAC"/>
@@ -5106,10 +5088,10 @@
       <w:contextualSpacing/>
     </w:pPr>
   </w:style>
-  <w:style w:type="paragraph" w:styleId="a4">
+  <w:style w:type="paragraph" w:styleId="Header">
     <w:name w:val="header"/>
-    <w:basedOn w:val="a"/>
-    <w:link w:val="a5"/>
+    <w:basedOn w:val="Normal"/>
+    <w:link w:val="HeaderChar"/>
     <w:uiPriority w:val="99"/>
     <w:unhideWhenUsed/>
     <w:rsid w:val="00B26C7B"/>
@@ -5130,10 +5112,10 @@
       <w:szCs w:val="18"/>
     </w:rPr>
   </w:style>
-  <w:style w:type="character" w:customStyle="1" w:styleId="a5">
-    <w:name w:val="页眉 字符"/>
-    <w:basedOn w:val="a0"/>
-    <w:link w:val="a4"/>
+  <w:style w:type="character" w:customStyle="1" w:styleId="HeaderChar">
+    <w:name w:val="Header Char"/>
+    <w:basedOn w:val="DefaultParagraphFont"/>
+    <w:link w:val="Header"/>
     <w:uiPriority w:val="99"/>
     <w:rsid w:val="00B26C7B"/>
     <w:rPr>
@@ -5142,10 +5124,10 @@
       <w:szCs w:val="18"/>
     </w:rPr>
   </w:style>
-  <w:style w:type="paragraph" w:styleId="a6">
+  <w:style w:type="paragraph" w:styleId="Footer">
     <w:name w:val="footer"/>
-    <w:basedOn w:val="a"/>
-    <w:link w:val="a7"/>
+    <w:basedOn w:val="Normal"/>
+    <w:link w:val="FooterChar"/>
     <w:uiPriority w:val="99"/>
     <w:unhideWhenUsed/>
     <w:rsid w:val="00B26C7B"/>
@@ -5162,10 +5144,10 @@
       <w:szCs w:val="18"/>
     </w:rPr>
   </w:style>
-  <w:style w:type="character" w:customStyle="1" w:styleId="a7">
-    <w:name w:val="页脚 字符"/>
-    <w:basedOn w:val="a0"/>
-    <w:link w:val="a6"/>
+  <w:style w:type="character" w:customStyle="1" w:styleId="FooterChar">
+    <w:name w:val="Footer Char"/>
+    <w:basedOn w:val="DefaultParagraphFont"/>
+    <w:link w:val="Footer"/>
     <w:uiPriority w:val="99"/>
     <w:rsid w:val="00B26C7B"/>
     <w:rPr>

</xml_diff>